<commit_message>
chore: pdf para entregar con diseños de C++.
</commit_message>
<xml_diff>
--- a/doc/informacionGeneralProyecto.docx
+++ b/doc/informacionGeneralProyecto.docx
@@ -55,6 +55,46 @@
                     <a:ln>
                       <a:noFill/>
                     </a:ln>
+                  </pic:spPr>
+                </pic:pic>
+              </a:graphicData>
+            </a:graphic>
+          </wp:inline>
+        </w:drawing>
+      </w:r>
+      <w:r>
+        <w:t xml:space="preserve">                                                                              </w:t>
+      </w:r>
+      <w:r>
+        <w:drawing>
+          <wp:inline distT="0" distB="0" distL="0" distR="0" wp14:anchorId="18BE8772" wp14:editId="605EF1B6">
+            <wp:extent cx="1871228" cy="761177"/>
+            <wp:effectExtent l="0" t="0" r="0" b="1270"/>
+            <wp:docPr id="547894740" name="Imagen 1" descr="Icono&#10;&#10;El contenido generado por IA puede ser incorrecto."/>
+            <wp:cNvGraphicFramePr>
+              <a:graphicFrameLocks xmlns:a="http://schemas.openxmlformats.org/drawingml/2006/main" noChangeAspect="1"/>
+            </wp:cNvGraphicFramePr>
+            <a:graphic xmlns:a="http://schemas.openxmlformats.org/drawingml/2006/main">
+              <a:graphicData uri="http://schemas.openxmlformats.org/drawingml/2006/picture">
+                <pic:pic xmlns:pic="http://schemas.openxmlformats.org/drawingml/2006/picture">
+                  <pic:nvPicPr>
+                    <pic:cNvPr id="547894740" name="Imagen 1" descr="Icono&#10;&#10;El contenido generado por IA puede ser incorrecto."/>
+                    <pic:cNvPicPr/>
+                  </pic:nvPicPr>
+                  <pic:blipFill>
+                    <a:blip r:embed="rId12"/>
+                    <a:stretch>
+                      <a:fillRect/>
+                    </a:stretch>
+                  </pic:blipFill>
+                  <pic:spPr>
+                    <a:xfrm>
+                      <a:off x="0" y="0"/>
+                      <a:ext cx="1894911" cy="770811"/>
+                    </a:xfrm>
+                    <a:prstGeom prst="rect">
+                      <a:avLst/>
+                    </a:prstGeom>
                   </pic:spPr>
                 </pic:pic>
               </a:graphicData>
@@ -271,6 +311,27 @@
               <w:t>eneral Proyecto</w:t>
             </w:r>
           </w:p>
+          <w:p>
+            <w:pPr>
+              <w:pStyle w:val="Texto"/>
+              <w:jc w:val="center"/>
+              <w:rPr>
+                <w:b/>
+                <w:bCs/>
+                <w:sz w:val="78"/>
+                <w:szCs w:val="78"/>
+              </w:rPr>
+            </w:pPr>
+            <w:r>
+              <w:rPr>
+                <w:b/>
+                <w:bCs/>
+                <w:sz w:val="78"/>
+                <w:szCs w:val="78"/>
+              </w:rPr>
+              <w:t>SPRINT 0</w:t>
+            </w:r>
+          </w:p>
         </w:tc>
       </w:tr>
     </w:tbl>
@@ -345,12 +406,25 @@
                             </w:pPr>
                             <w:r>
                               <w:rPr>
+                                <w:b/>
+                                <w:bCs/>
                                 <w:color w:val="FFFFFF" w:themeColor="background1"/>
                                 <w:sz w:val="26"/>
                                 <w:szCs w:val="26"/>
                               </w:rPr>
-                              <w:br/>
+                              <w:t>PROYECTO APLICACIONES DE BIOMETRÍA Y MEDIO AMBIENTE</w:t>
                             </w:r>
+                          </w:p>
+                          <w:p>
+                            <w:pPr>
+                              <w:rPr>
+                                <w:b/>
+                                <w:bCs/>
+                                <w:color w:val="FFFFFF" w:themeColor="background1"/>
+                                <w:sz w:val="26"/>
+                                <w:szCs w:val="26"/>
+                              </w:rPr>
+                            </w:pPr>
                           </w:p>
                           <w:p>
                             <w:pPr>
@@ -442,7 +516,7 @@
                               </w:rPr>
                               <w:t xml:space="preserve">  </w:t>
                             </w:r>
-                            <w:hyperlink r:id="rId12" w:tgtFrame="_blank" w:history="1">
+                            <w:hyperlink r:id="rId13" w:tgtFrame="_blank" w:history="1">
                               <w:r>
                                 <w:rPr>
                                   <w:rStyle w:val="Hipervnculo"/>
@@ -484,8 +558,20 @@
                                 <w:sz w:val="26"/>
                                 <w:szCs w:val="26"/>
                               </w:rPr>
-                              <w:t>Enlace trello</w:t>
+                              <w:t xml:space="preserve">Enlace </w:t>
                             </w:r>
+                            <w:proofErr w:type="spellStart"/>
+                            <w:r>
+                              <w:rPr>
+                                <w:b/>
+                                <w:bCs/>
+                                <w:color w:val="FFFFFF" w:themeColor="background1"/>
+                                <w:sz w:val="26"/>
+                                <w:szCs w:val="26"/>
+                              </w:rPr>
+                              <w:t>trello</w:t>
+                            </w:r>
+                            <w:proofErr w:type="spellEnd"/>
                             <w:r>
                               <w:rPr>
                                 <w:b/>
@@ -496,7 +582,7 @@
                               </w:rPr>
                               <w:t xml:space="preserve">: </w:t>
                             </w:r>
-                            <w:hyperlink r:id="rId13" w:tgtFrame="_blank" w:history="1">
+                            <w:hyperlink r:id="rId14" w:tgtFrame="_blank" w:history="1">
                               <w:r>
                                 <w:rPr>
                                   <w:rStyle w:val="Hipervnculo"/>
@@ -616,12 +702,25 @@
                       </w:pPr>
                       <w:r>
                         <w:rPr>
+                          <w:b/>
+                          <w:bCs/>
                           <w:color w:val="FFFFFF" w:themeColor="background1"/>
                           <w:sz w:val="26"/>
                           <w:szCs w:val="26"/>
                         </w:rPr>
-                        <w:br/>
+                        <w:t>PROYECTO APLICACIONES DE BIOMETRÍA Y MEDIO AMBIENTE</w:t>
                       </w:r>
+                    </w:p>
+                    <w:p>
+                      <w:pPr>
+                        <w:rPr>
+                          <w:b/>
+                          <w:bCs/>
+                          <w:color w:val="FFFFFF" w:themeColor="background1"/>
+                          <w:sz w:val="26"/>
+                          <w:szCs w:val="26"/>
+                        </w:rPr>
+                      </w:pPr>
                     </w:p>
                     <w:p>
                       <w:pPr>
@@ -713,7 +812,7 @@
                         </w:rPr>
                         <w:t xml:space="preserve">  </w:t>
                       </w:r>
-                      <w:hyperlink r:id="rId14" w:tgtFrame="_blank" w:history="1">
+                      <w:hyperlink r:id="rId15" w:tgtFrame="_blank" w:history="1">
                         <w:r>
                           <w:rPr>
                             <w:rStyle w:val="Hipervnculo"/>
@@ -755,8 +854,20 @@
                           <w:sz w:val="26"/>
                           <w:szCs w:val="26"/>
                         </w:rPr>
-                        <w:t>Enlace trello</w:t>
+                        <w:t xml:space="preserve">Enlace </w:t>
                       </w:r>
+                      <w:proofErr w:type="spellStart"/>
+                      <w:r>
+                        <w:rPr>
+                          <w:b/>
+                          <w:bCs/>
+                          <w:color w:val="FFFFFF" w:themeColor="background1"/>
+                          <w:sz w:val="26"/>
+                          <w:szCs w:val="26"/>
+                        </w:rPr>
+                        <w:t>trello</w:t>
+                      </w:r>
+                      <w:proofErr w:type="spellEnd"/>
                       <w:r>
                         <w:rPr>
                           <w:b/>
@@ -767,7 +878,7 @@
                         </w:rPr>
                         <w:t xml:space="preserve">: </w:t>
                       </w:r>
-                      <w:hyperlink r:id="rId15" w:tgtFrame="_blank" w:history="1">
+                      <w:hyperlink r:id="rId16" w:tgtFrame="_blank" w:history="1">
                         <w:r>
                           <w:rPr>
                             <w:rStyle w:val="Hipervnculo"/>
@@ -917,12 +1028,21 @@
       <w:r>
         <w:t xml:space="preserve"> para medir la calidad del aire en tiempo real mediante un enfoque de </w:t>
       </w:r>
+      <w:proofErr w:type="spellStart"/>
       <w:r>
         <w:rPr>
           <w:b/>
           <w:bCs/>
         </w:rPr>
-        <w:t>crowdsensing participativo</w:t>
+        <w:t>crowdsensing</w:t>
+      </w:r>
+      <w:proofErr w:type="spellEnd"/>
+      <w:r>
+        <w:rPr>
+          <w:b/>
+          <w:bCs/>
+        </w:rPr>
+        <w:t xml:space="preserve"> participativo</w:t>
       </w:r>
       <w:r>
         <w:t>.</w:t>
@@ -1097,7 +1217,15 @@
         <w:jc w:val="both"/>
       </w:pPr>
       <w:r>
-        <w:t>Muestra mapas de contaminación, tips, noticias e información ambiental.</w:t>
+        <w:t xml:space="preserve">Muestra mapas de contaminación, </w:t>
+      </w:r>
+      <w:proofErr w:type="spellStart"/>
+      <w:r>
+        <w:t>tips</w:t>
+      </w:r>
+      <w:proofErr w:type="spellEnd"/>
+      <w:r>
+        <w:t>, noticias e información ambiental.</w:t>
       </w:r>
     </w:p>
     <w:p>
@@ -1279,11 +1407,19 @@
         </w:rPr>
         <w:t xml:space="preserve"> (</w:t>
       </w:r>
+      <w:proofErr w:type="spellStart"/>
       <w:r>
         <w:rPr>
           <w:bCs/>
         </w:rPr>
-        <w:t>SparkFun nRF52832</w:t>
+        <w:t>SparkFun</w:t>
+      </w:r>
+      <w:proofErr w:type="spellEnd"/>
+      <w:r>
+        <w:rPr>
+          <w:bCs/>
+        </w:rPr>
+        <w:t xml:space="preserve"> nRF52832</w:t>
       </w:r>
       <w:r>
         <w:rPr>
@@ -1301,6 +1437,7 @@
         </w:rPr>
         <w:t xml:space="preserve">emite </w:t>
       </w:r>
+      <w:proofErr w:type="spellStart"/>
       <w:r>
         <w:rPr>
           <w:b w:val="0"/>
@@ -1310,6 +1447,7 @@
         </w:rPr>
         <w:t>beacons</w:t>
       </w:r>
+      <w:proofErr w:type="spellEnd"/>
       <w:r>
         <w:rPr>
           <w:b w:val="0"/>
@@ -1345,7 +1483,23 @@
           <w:b w:val="0"/>
           <w:bCs/>
         </w:rPr>
-        <w:t>recibe beacons, envía datos vía HTTP POST (JSON)</w:t>
+        <w:t xml:space="preserve">recibe </w:t>
+      </w:r>
+      <w:proofErr w:type="spellStart"/>
+      <w:r>
+        <w:rPr>
+          <w:b w:val="0"/>
+          <w:bCs/>
+        </w:rPr>
+        <w:t>beacons</w:t>
+      </w:r>
+      <w:proofErr w:type="spellEnd"/>
+      <w:r>
+        <w:rPr>
+          <w:b w:val="0"/>
+          <w:bCs/>
+        </w:rPr>
+        <w:t>, envía datos vía HTTP POST (JSON)</w:t>
       </w:r>
     </w:p>
     <w:p>
@@ -1457,7 +1611,23 @@
           <w:b w:val="0"/>
           <w:bCs/>
         </w:rPr>
-        <w:t>consulta datos desde su app o navegador</w:t>
+        <w:t xml:space="preserve">consulta datos desde su </w:t>
+      </w:r>
+      <w:proofErr w:type="gramStart"/>
+      <w:r>
+        <w:rPr>
+          <w:b w:val="0"/>
+          <w:bCs/>
+        </w:rPr>
+        <w:t>app</w:t>
+      </w:r>
+      <w:proofErr w:type="gramEnd"/>
+      <w:r>
+        <w:rPr>
+          <w:b w:val="0"/>
+          <w:bCs/>
+        </w:rPr>
+        <w:t xml:space="preserve"> o navegador</w:t>
       </w:r>
     </w:p>
     <w:p>
@@ -1511,7 +1681,7 @@
                     </pic:cNvPicPr>
                   </pic:nvPicPr>
                   <pic:blipFill>
-                    <a:blip r:embed="rId16">
+                    <a:blip r:embed="rId17">
                       <a:extLst>
                         <a:ext uri="{28A0092B-C50C-407E-A947-70E740481C1C}">
                           <a14:useLocalDpi xmlns:a14="http://schemas.microsoft.com/office/drawing/2010/main" val="0"/>
@@ -1551,24 +1721,14 @@
       <w:r>
         <w:t xml:space="preserve">Ilustración </w:t>
       </w:r>
-      <w:r>
-        <w:fldChar w:fldCharType="begin"/>
-      </w:r>
-      <w:r>
-        <w:instrText xml:space="preserve"> SEQ Ilustración \* ARABIC </w:instrText>
-      </w:r>
-      <w:r>
-        <w:fldChar w:fldCharType="separate"/>
-      </w:r>
-      <w:r>
-        <w:rPr>
-          <w:noProof/>
-        </w:rPr>
-        <w:t>1</w:t>
-      </w:r>
-      <w:r>
-        <w:fldChar w:fldCharType="end"/>
-      </w:r>
+      <w:fldSimple w:instr=" SEQ Ilustración \* ARABIC ">
+        <w:r>
+          <w:rPr>
+            <w:noProof/>
+          </w:rPr>
+          <w:t>1</w:t>
+        </w:r>
+      </w:fldSimple>
       <w:r>
         <w:t>: Diseño del Proyecto</w:t>
       </w:r>
@@ -1588,7 +1748,23 @@
         <w:jc w:val="both"/>
       </w:pPr>
       <w:r>
-        <w:t>IBeacon es una tecnología que permite que un dispositivo, siguiendo el estándar “bluetooth low energy BTLE”, emita información “en pulsos periódicos” (como un faro). También permite conexión vinculada entre dos dispositivos.</w:t>
+        <w:t xml:space="preserve">IBeacon es una tecnología que permite que un dispositivo, siguiendo el estándar “bluetooth </w:t>
+      </w:r>
+      <w:proofErr w:type="spellStart"/>
+      <w:r>
+        <w:t>low</w:t>
+      </w:r>
+      <w:proofErr w:type="spellEnd"/>
+      <w:r>
+        <w:t xml:space="preserve"> </w:t>
+      </w:r>
+      <w:proofErr w:type="spellStart"/>
+      <w:r>
+        <w:t>energy</w:t>
+      </w:r>
+      <w:proofErr w:type="spellEnd"/>
+      <w:r>
+        <w:t xml:space="preserve"> BTLE”, emita información “en pulsos periódicos” (como un faro). También permite conexión vinculada entre dos dispositivos.</w:t>
       </w:r>
     </w:p>
     <w:p>
@@ -1662,7 +1838,23 @@
         <w:t>iBeacon</w:t>
       </w:r>
       <w:r>
-        <w:t xml:space="preserve"> que viaja en un campo “Manufacturer Specific Data”.</w:t>
+        <w:t xml:space="preserve"> que viaja en un campo “</w:t>
+      </w:r>
+      <w:proofErr w:type="spellStart"/>
+      <w:r>
+        <w:t>Manufacturer</w:t>
+      </w:r>
+      <w:proofErr w:type="spellEnd"/>
+      <w:r>
+        <w:t xml:space="preserve"> </w:t>
+      </w:r>
+      <w:proofErr w:type="spellStart"/>
+      <w:r>
+        <w:t>Specific</w:t>
+      </w:r>
+      <w:proofErr w:type="spellEnd"/>
+      <w:r>
+        <w:t xml:space="preserve"> Data”.</w:t>
       </w:r>
     </w:p>
     <w:p>
@@ -1677,6 +1869,9 @@
         <w:jc w:val="center"/>
       </w:pPr>
       <w:r>
+        <w:rPr>
+          <w:noProof/>
+        </w:rPr>
         <w:drawing>
           <wp:inline distT="0" distB="0" distL="0" distR="0" wp14:anchorId="7D4C9930" wp14:editId="23233DCD">
             <wp:extent cx="4626550" cy="1845177"/>
@@ -1693,7 +1888,7 @@
                     <pic:cNvPicPr/>
                   </pic:nvPicPr>
                   <pic:blipFill>
-                    <a:blip r:embed="rId17"/>
+                    <a:blip r:embed="rId18"/>
                     <a:stretch>
                       <a:fillRect/>
                     </a:stretch>
@@ -1722,24 +1917,14 @@
       <w:r>
         <w:t xml:space="preserve">Ilustración </w:t>
       </w:r>
-      <w:r>
-        <w:fldChar w:fldCharType="begin"/>
-      </w:r>
-      <w:r>
-        <w:instrText xml:space="preserve"> SEQ Ilustración \* ARABIC </w:instrText>
-      </w:r>
-      <w:r>
-        <w:fldChar w:fldCharType="separate"/>
-      </w:r>
-      <w:r>
-        <w:rPr>
-          <w:noProof/>
-        </w:rPr>
-        <w:t>2</w:t>
-      </w:r>
-      <w:r>
-        <w:fldChar w:fldCharType="end"/>
-      </w:r>
+      <w:fldSimple w:instr=" SEQ Ilustración \* ARABIC ">
+        <w:r>
+          <w:rPr>
+            <w:noProof/>
+          </w:rPr>
+          <w:t>2</w:t>
+        </w:r>
+      </w:fldSimple>
       <w:r>
         <w:t>: iBeacon</w:t>
       </w:r>
@@ -1764,7 +1949,23 @@
           <w:b/>
           <w:bCs/>
         </w:rPr>
-        <w:t>iBeacon Prefix (9 Bytes)</w:t>
+        <w:t xml:space="preserve">iBeacon </w:t>
+      </w:r>
+      <w:proofErr w:type="spellStart"/>
+      <w:r>
+        <w:rPr>
+          <w:b/>
+          <w:bCs/>
+        </w:rPr>
+        <w:t>Prefix</w:t>
+      </w:r>
+      <w:proofErr w:type="spellEnd"/>
+      <w:r>
+        <w:rPr>
+          <w:b/>
+          <w:bCs/>
+        </w:rPr>
+        <w:t xml:space="preserve"> (9 Bytes)</w:t>
       </w:r>
       <w:r>
         <w:br/>
@@ -1778,12 +1979,37 @@
           <w:numId w:val="28"/>
         </w:numPr>
       </w:pPr>
+      <w:proofErr w:type="spellStart"/>
       <w:r>
         <w:rPr>
           <w:b/>
           <w:bCs/>
         </w:rPr>
-        <w:t>Adv Flags (3B):</w:t>
+        <w:t>Adv</w:t>
+      </w:r>
+      <w:proofErr w:type="spellEnd"/>
+      <w:r>
+        <w:rPr>
+          <w:b/>
+          <w:bCs/>
+        </w:rPr>
+        <w:t xml:space="preserve"> </w:t>
+      </w:r>
+      <w:proofErr w:type="spellStart"/>
+      <w:r>
+        <w:rPr>
+          <w:b/>
+          <w:bCs/>
+        </w:rPr>
+        <w:t>Flags</w:t>
+      </w:r>
+      <w:proofErr w:type="spellEnd"/>
+      <w:r>
+        <w:rPr>
+          <w:b/>
+          <w:bCs/>
+        </w:rPr>
+        <w:t xml:space="preserve"> (3B):</w:t>
       </w:r>
       <w:r>
         <w:t xml:space="preserve"> indican características de la transmisión (ej. uso de BLE).</w:t>
@@ -1796,12 +2022,37 @@
           <w:numId w:val="28"/>
         </w:numPr>
       </w:pPr>
+      <w:proofErr w:type="spellStart"/>
       <w:r>
         <w:rPr>
           <w:b/>
           <w:bCs/>
         </w:rPr>
-        <w:t>Adv Header (2B):</w:t>
+        <w:t>Adv</w:t>
+      </w:r>
+      <w:proofErr w:type="spellEnd"/>
+      <w:r>
+        <w:rPr>
+          <w:b/>
+          <w:bCs/>
+        </w:rPr>
+        <w:t xml:space="preserve"> </w:t>
+      </w:r>
+      <w:proofErr w:type="spellStart"/>
+      <w:r>
+        <w:rPr>
+          <w:b/>
+          <w:bCs/>
+        </w:rPr>
+        <w:t>Header</w:t>
+      </w:r>
+      <w:proofErr w:type="spellEnd"/>
+      <w:r>
+        <w:rPr>
+          <w:b/>
+          <w:bCs/>
+        </w:rPr>
+        <w:t xml:space="preserve"> (2B):</w:t>
       </w:r>
       <w:r>
         <w:t xml:space="preserve"> especifica el tipo de anuncio.</w:t>
@@ -1837,7 +2088,23 @@
           <w:b/>
           <w:bCs/>
         </w:rPr>
-        <w:t>iBeacon Type (1B):</w:t>
+        <w:t xml:space="preserve">iBeacon </w:t>
+      </w:r>
+      <w:proofErr w:type="spellStart"/>
+      <w:r>
+        <w:rPr>
+          <w:b/>
+          <w:bCs/>
+        </w:rPr>
+        <w:t>Type</w:t>
+      </w:r>
+      <w:proofErr w:type="spellEnd"/>
+      <w:r>
+        <w:rPr>
+          <w:b/>
+          <w:bCs/>
+        </w:rPr>
+        <w:t xml:space="preserve"> (1B):</w:t>
       </w:r>
       <w:r>
         <w:t xml:space="preserve"> valor fijo (0x02 → iBeacon).</w:t>
@@ -1855,7 +2122,23 @@
           <w:b/>
           <w:bCs/>
         </w:rPr>
-        <w:t>iBeacon Length (1B):</w:t>
+        <w:t xml:space="preserve">iBeacon </w:t>
+      </w:r>
+      <w:proofErr w:type="spellStart"/>
+      <w:r>
+        <w:rPr>
+          <w:b/>
+          <w:bCs/>
+        </w:rPr>
+        <w:t>Length</w:t>
+      </w:r>
+      <w:proofErr w:type="spellEnd"/>
+      <w:r>
+        <w:rPr>
+          <w:b/>
+          <w:bCs/>
+        </w:rPr>
+        <w:t xml:space="preserve"> (1B):</w:t>
       </w:r>
       <w:r>
         <w:t xml:space="preserve"> indica el tamaño de los datos que siguen (0x15 = 21 bytes).</w:t>
@@ -1890,12 +2173,37 @@
     </w:p>
     <w:p/>
     <w:p>
+      <w:proofErr w:type="spellStart"/>
       <w:r>
         <w:rPr>
           <w:b/>
           <w:bCs/>
         </w:rPr>
-        <w:t>Major Number (2 Bytes)</w:t>
+        <w:t>Major</w:t>
+      </w:r>
+      <w:proofErr w:type="spellEnd"/>
+      <w:r>
+        <w:rPr>
+          <w:b/>
+          <w:bCs/>
+        </w:rPr>
+        <w:t xml:space="preserve"> </w:t>
+      </w:r>
+      <w:proofErr w:type="spellStart"/>
+      <w:r>
+        <w:rPr>
+          <w:b/>
+          <w:bCs/>
+        </w:rPr>
+        <w:t>Number</w:t>
+      </w:r>
+      <w:proofErr w:type="spellEnd"/>
+      <w:r>
+        <w:rPr>
+          <w:b/>
+          <w:bCs/>
+        </w:rPr>
+        <w:t xml:space="preserve"> (2 Bytes)</w:t>
       </w:r>
       <w:r>
         <w:br/>
@@ -1909,17 +2217,43 @@
     <w:p/>
     <w:p/>
     <w:p>
+      <w:proofErr w:type="spellStart"/>
       <w:r>
         <w:rPr>
           <w:b/>
           <w:bCs/>
         </w:rPr>
-        <w:t>Minor Number (2 Bytes)</w:t>
+        <w:t>Minor</w:t>
+      </w:r>
+      <w:proofErr w:type="spellEnd"/>
+      <w:r>
+        <w:rPr>
+          <w:b/>
+          <w:bCs/>
+        </w:rPr>
+        <w:t xml:space="preserve"> </w:t>
+      </w:r>
+      <w:proofErr w:type="spellStart"/>
+      <w:r>
+        <w:rPr>
+          <w:b/>
+          <w:bCs/>
+        </w:rPr>
+        <w:t>Number</w:t>
+      </w:r>
+      <w:proofErr w:type="spellEnd"/>
+      <w:r>
+        <w:rPr>
+          <w:b/>
+          <w:bCs/>
+        </w:rPr>
+        <w:t xml:space="preserve"> (2 Bytes)</w:t>
       </w:r>
       <w:r>
         <w:br/>
         <w:t xml:space="preserve">Identificador más específico dentro del </w:t>
       </w:r>
+      <w:proofErr w:type="spellStart"/>
       <w:r>
         <w:rPr>
           <w:b/>
@@ -1927,12 +2261,21 @@
         </w:rPr>
         <w:t>major</w:t>
       </w:r>
+      <w:proofErr w:type="spellEnd"/>
       <w:r>
         <w:t>.</w:t>
       </w:r>
       <w:r>
         <w:br/>
-        <w:t>Ejemplo: un beacon concreto en una sala o pasillo.</w:t>
+        <w:t xml:space="preserve">Ejemplo: un </w:t>
+      </w:r>
+      <w:proofErr w:type="spellStart"/>
+      <w:r>
+        <w:t>beacon</w:t>
+      </w:r>
+      <w:proofErr w:type="spellEnd"/>
+      <w:r>
+        <w:t xml:space="preserve"> concreto en una sala o pasillo.</w:t>
       </w:r>
     </w:p>
     <w:p/>
@@ -1942,7 +2285,23 @@
           <w:b/>
           <w:bCs/>
         </w:rPr>
-        <w:t>TX Power (1 Byte)</w:t>
+        <w:t xml:space="preserve">TX </w:t>
+      </w:r>
+      <w:proofErr w:type="spellStart"/>
+      <w:r>
+        <w:rPr>
+          <w:b/>
+          <w:bCs/>
+        </w:rPr>
+        <w:t>Power</w:t>
+      </w:r>
+      <w:proofErr w:type="spellEnd"/>
+      <w:r>
+        <w:rPr>
+          <w:b/>
+          <w:bCs/>
+        </w:rPr>
+        <w:t xml:space="preserve"> (1 Byte)</w:t>
       </w:r>
       <w:r>
         <w:br/>
@@ -1950,7 +2309,15 @@
       </w:r>
       <w:r>
         <w:br/>
-        <w:t>Se usa para estimar la distancia al beacon comparando este valor con la intensidad real recibida (</w:t>
+        <w:t xml:space="preserve">Se usa para estimar la distancia al </w:t>
+      </w:r>
+      <w:proofErr w:type="spellStart"/>
+      <w:r>
+        <w:t>beacon</w:t>
+      </w:r>
+      <w:proofErr w:type="spellEnd"/>
+      <w:r>
+        <w:t xml:space="preserve"> comparando este valor con la intensidad real recibida (</w:t>
       </w:r>
       <w:r>
         <w:rPr>
@@ -1969,11 +2336,11 @@
     <w:p/>
     <w:p/>
     <w:sectPr>
-      <w:headerReference w:type="default" r:id="rId18"/>
-      <w:footerReference w:type="even" r:id="rId19"/>
-      <w:footerReference w:type="default" r:id="rId20"/>
-      <w:headerReference w:type="first" r:id="rId21"/>
-      <w:footerReference w:type="first" r:id="rId22"/>
+      <w:headerReference w:type="default" r:id="rId19"/>
+      <w:footerReference w:type="even" r:id="rId20"/>
+      <w:footerReference w:type="default" r:id="rId21"/>
+      <w:headerReference w:type="first" r:id="rId22"/>
+      <w:footerReference w:type="first" r:id="rId23"/>
       <w:type w:val="continuous"/>
       <w:pgSz w:w="11906" w:h="16838" w:code="9"/>
       <w:pgMar w:top="1208" w:right="1151" w:bottom="1208" w:left="1151" w:header="1298" w:footer="720" w:gutter="0"/>
@@ -2377,7 +2744,7 @@
         <v:path o:extrusionok="f" gradientshapeok="t" o:connecttype="rect"/>
         <o:lock v:ext="edit" aspectratio="t"/>
       </v:shapetype>
-      <v:shape id="_x0000_i1090" type="#_x0000_t75" style="width:11.55pt;height:11.55pt;visibility:visible;mso-wrap-style:square" o:bullet="t">
+      <v:shape id="_x0000_i1041" type="#_x0000_t75" style="width:11.55pt;height:11.55pt;visibility:visible;mso-wrap-style:square" o:bullet="t">
         <v:imagedata r:id="rId1" o:title=""/>
       </v:shape>
     </w:pict>
@@ -6469,6 +6836,7 @@
   <w:style w:type="character" w:default="1" w:styleId="Fuentedeprrafopredeter">
     <w:name w:val="Default Paragraph Font"/>
     <w:uiPriority w:val="1"/>
+    <w:semiHidden/>
     <w:unhideWhenUsed/>
   </w:style>
   <w:style w:type="table" w:default="1" w:styleId="Tablanormal">
@@ -8003,6 +8371,19 @@
 </file>
 
 <file path=customXml/item1.xml><?xml version="1.0" encoding="utf-8"?>
+<?mso-contentType ?>
+<FormTemplates xmlns="http://schemas.microsoft.com/sharepoint/v3/contenttype/forms">
+  <Display>DocumentLibraryForm</Display>
+  <Edit>DocumentLibraryForm</Edit>
+  <New>DocumentLibraryForm</New>
+</FormTemplates>
+</file>
+
+<file path=customXml/item2.xml><?xml version="1.0" encoding="utf-8"?>
+<b:Sources xmlns:b="http://schemas.openxmlformats.org/officeDocument/2006/bibliography" xmlns="http://schemas.openxmlformats.org/officeDocument/2006/bibliography" SelectedStyle="\APASixthEditionOfficeOnline.xsl" StyleName="APA" Version="6"/>
+</file>
+
+<file path=customXml/item3.xml><?xml version="1.0" encoding="utf-8"?>
 <ct:contentTypeSchema xmlns:ct="http://schemas.microsoft.com/office/2006/metadata/contentType" xmlns:ma="http://schemas.microsoft.com/office/2006/metadata/properties/metaAttributes" ct:_="" ma:_="" ma:contentTypeName="Document" ma:contentTypeID="0x01010079F111ED35F8CC479449609E8A0923A6" ma:contentTypeVersion="12" ma:contentTypeDescription="Create a new document." ma:contentTypeScope="" ma:versionID="fa6e671f1cd7e4d96ff9652be322dd5e">
   <xsd:schema xmlns:xsd="http://www.w3.org/2001/XMLSchema" xmlns:xs="http://www.w3.org/2001/XMLSchema" xmlns:p="http://schemas.microsoft.com/office/2006/metadata/properties" xmlns:ns2="71af3243-3dd4-4a8d-8c0d-dd76da1f02a5" xmlns:ns3="16c05727-aa75-4e4a-9b5f-8a80a1165891" targetNamespace="http://schemas.microsoft.com/office/2006/metadata/properties" ma:root="true" ma:fieldsID="4e2496f70b101db0b8013f30a071bbf7" ns2:_="" ns3:_="">
     <xsd:import namespace="71af3243-3dd4-4a8d-8c0d-dd76da1f02a5"/>
@@ -8223,19 +8604,6 @@
 </ct:contentTypeSchema>
 </file>
 
-<file path=customXml/item2.xml><?xml version="1.0" encoding="utf-8"?>
-<b:Sources xmlns:b="http://schemas.openxmlformats.org/officeDocument/2006/bibliography" xmlns="http://schemas.openxmlformats.org/officeDocument/2006/bibliography" SelectedStyle="\APASixthEditionOfficeOnline.xsl" StyleName="APA" Version="6"/>
-</file>
-
-<file path=customXml/item3.xml><?xml version="1.0" encoding="utf-8"?>
-<?mso-contentType ?>
-<FormTemplates xmlns="http://schemas.microsoft.com/sharepoint/v3/contenttype/forms">
-  <Display>DocumentLibraryForm</Display>
-  <Edit>DocumentLibraryForm</Edit>
-  <New>DocumentLibraryForm</New>
-</FormTemplates>
-</file>
-
 <file path=customXml/item4.xml><?xml version="1.0" encoding="utf-8"?>
 <p:properties xmlns:p="http://schemas.microsoft.com/office/2006/metadata/properties" xmlns:xsi="http://www.w3.org/2001/XMLSchema-instance" xmlns:pc="http://schemas.microsoft.com/office/infopath/2007/PartnerControls">
   <documentManagement>
@@ -8246,6 +8614,22 @@
 </file>
 
 <file path=customXml/itemProps1.xml><?xml version="1.0" encoding="utf-8"?>
+<ds:datastoreItem xmlns:ds="http://schemas.openxmlformats.org/officeDocument/2006/customXml" ds:itemID="{CC3D28B6-CBC6-4BAB-A0D3-30FFE3240322}">
+  <ds:schemaRefs>
+    <ds:schemaRef ds:uri="http://schemas.microsoft.com/sharepoint/v3/contenttype/forms"/>
+  </ds:schemaRefs>
+</ds:datastoreItem>
+</file>
+
+<file path=customXml/itemProps2.xml><?xml version="1.0" encoding="utf-8"?>
+<ds:datastoreItem xmlns:ds="http://schemas.openxmlformats.org/officeDocument/2006/customXml" ds:itemID="{F285E809-D661-4107-A71F-85BA2DB45125}">
+  <ds:schemaRefs>
+    <ds:schemaRef ds:uri="http://schemas.openxmlformats.org/officeDocument/2006/bibliography"/>
+  </ds:schemaRefs>
+</ds:datastoreItem>
+</file>
+
+<file path=customXml/itemProps3.xml><?xml version="1.0" encoding="utf-8"?>
 <ds:datastoreItem xmlns:ds="http://schemas.openxmlformats.org/officeDocument/2006/customXml" ds:itemID="{E93743C1-E2CA-448E-8473-A1A0088A5E91}">
   <ds:schemaRefs>
     <ds:schemaRef ds:uri="http://schemas.microsoft.com/office/2006/metadata/contentType"/>
@@ -8264,22 +8648,6 @@
 </ds:datastoreItem>
 </file>
 
-<file path=customXml/itemProps2.xml><?xml version="1.0" encoding="utf-8"?>
-<ds:datastoreItem xmlns:ds="http://schemas.openxmlformats.org/officeDocument/2006/customXml" ds:itemID="{F285E809-D661-4107-A71F-85BA2DB45125}">
-  <ds:schemaRefs>
-    <ds:schemaRef ds:uri="http://schemas.openxmlformats.org/officeDocument/2006/bibliography"/>
-  </ds:schemaRefs>
-</ds:datastoreItem>
-</file>
-
-<file path=customXml/itemProps3.xml><?xml version="1.0" encoding="utf-8"?>
-<ds:datastoreItem xmlns:ds="http://schemas.openxmlformats.org/officeDocument/2006/customXml" ds:itemID="{CC3D28B6-CBC6-4BAB-A0D3-30FFE3240322}">
-  <ds:schemaRefs>
-    <ds:schemaRef ds:uri="http://schemas.microsoft.com/sharepoint/v3/contenttype/forms"/>
-  </ds:schemaRefs>
-</ds:datastoreItem>
-</file>
-
 <file path=customXml/itemProps4.xml><?xml version="1.0" encoding="utf-8"?>
 <ds:datastoreItem xmlns:ds="http://schemas.openxmlformats.org/officeDocument/2006/customXml" ds:itemID="{BC96E76E-6F9C-4958-AF84-0EA18A740B64}">
   <ds:schemaRefs>

</xml_diff>